<commit_message>
Added Consent for publication section
</commit_message>
<xml_diff>
--- a/Baxter_FITs_Microbiome_2016.docx
+++ b/Baxter_FITs_Microbiome_2016.docx
@@ -85,6 +85,7 @@
       <w:r>
         <w:br/>
       </w:r>
+      <w:proofErr w:type="gramStart"/>
       <w:r>
         <w:rPr>
           <w:vertAlign w:val="superscript"/>
@@ -94,9 +95,11 @@
       <w:r>
         <w:t>Department of Internal Medicine, University of Michigan, Ann Arbor, Michigan.</w:t>
       </w:r>
+      <w:proofErr w:type="gramEnd"/>
       <w:r>
         <w:br/>
       </w:r>
+      <w:proofErr w:type="gramStart"/>
       <w:r>
         <w:rPr>
           <w:vertAlign w:val="superscript"/>
@@ -106,6 +109,7 @@
       <w:r>
         <w:t>Department of Family Medicine, University of Michigan, Ann Arbor, Michigan.</w:t>
       </w:r>
+      <w:proofErr w:type="gramEnd"/>
       <w:r>
         <w:br/>
       </w:r>
@@ -280,7 +284,15 @@
         <w:t>Keywords:</w:t>
       </w:r>
       <w:r>
-        <w:t xml:space="preserve"> colorectal cancer, gut microbiome, microbiota, fecal immunochemical test, random forest</w:t>
+        <w:t xml:space="preserve"> colorectal cancer, gut microbiome, microbiota, fecal immunochemical test, </w:t>
+      </w:r>
+      <w:proofErr w:type="gramStart"/>
+      <w:r>
+        <w:t>random</w:t>
+      </w:r>
+      <w:proofErr w:type="gramEnd"/>
+      <w:r>
+        <w:t xml:space="preserve"> forest</w:t>
       </w:r>
     </w:p>
     <w:p>
@@ -333,7 +345,15 @@
     </w:p>
     <w:p>
       <w:r>
-        <w:t xml:space="preserve">Several studies have demonstrated the potential for the gut microbiota to be used to detect CRC [7–10]. Moreover, we and others have shown that combining microbiota-analysis with conventional diagnostics, like </w:t>
+        <w:t xml:space="preserve">Several studies have demonstrated the potential for the gut microbiota to be used to detect CRC [7–10]. Moreover, </w:t>
+      </w:r>
+      <w:proofErr w:type="gramStart"/>
+      <w:r>
+        <w:t>we and others</w:t>
+      </w:r>
+      <w:proofErr w:type="gramEnd"/>
+      <w:r>
+        <w:t xml:space="preserve"> have shown that combining microbiota-analysis with conventional diagnostics, like </w:t>
       </w:r>
       <w:proofErr w:type="spellStart"/>
       <w:r>
@@ -367,12 +387,14 @@
       </w:r>
     </w:p>
     <w:p>
+      <w:proofErr w:type="gramStart"/>
       <w:r>
         <w:rPr>
           <w:b/>
         </w:rPr>
         <w:t>Study Design / Diagnoses / Stool Collection.</w:t>
       </w:r>
+      <w:proofErr w:type="gramEnd"/>
       <w:r>
         <w:t xml:space="preserve"> Stool samples were obtained through the Great Lakes-New England Early Detection Research Network. Patients were asymptomatic, at least 18 years old, willing to sign informed consent, able to tolerate removal of 58 mL of blood, and willing to collect a stool sample. Patient age at the time of enrollment ranged from 29 to 89 with a median of 60 years. Patients were excluded if they had undergone surgery, radiation, or chemotherapy for current CRC prior to baseline samples or had inflammatory bowel disease, known hereditary non-polyposis CRC, or familial adenomatous polyposis. Patient diagnoses were determined by </w:t>
       </w:r>
@@ -414,12 +436,14 @@
       </w:r>
     </w:p>
     <w:p>
+      <w:proofErr w:type="gramStart"/>
       <w:r>
         <w:rPr>
           <w:b/>
         </w:rPr>
         <w:t>16S rRNA gene sequencing.</w:t>
       </w:r>
+      <w:proofErr w:type="gramEnd"/>
       <w:r>
         <w:t xml:space="preserve"> Processed FIT samples were thawed, and 100 µl of buffer were withdrawn by pipette for DNA extraction. DNA was isolated from FIT samples or matching stool samples using the </w:t>
       </w:r>
@@ -437,31 +461,15 @@
       </w:r>
       <w:proofErr w:type="spellEnd"/>
       <w:r>
-        <w:t xml:space="preserve"> 5075 automated pipetting system (</w:t>
-      </w:r>
-      <w:proofErr w:type="spellStart"/>
-      <w:r>
-        <w:t>Eppendorf</w:t>
-      </w:r>
-      <w:proofErr w:type="spellEnd"/>
-      <w:r>
-        <w:t xml:space="preserve">). The V4 region of the bacterial 16S rRNA gene was amplified using custom barcoded primers and sequenced as described previously using an </w:t>
-      </w:r>
-      <w:proofErr w:type="spellStart"/>
-      <w:r>
-        <w:t>Illumina</w:t>
-      </w:r>
-      <w:proofErr w:type="spellEnd"/>
-      <w:r>
-        <w:t xml:space="preserve"> </w:t>
-      </w:r>
-      <w:proofErr w:type="spellStart"/>
-      <w:r>
-        <w:t>MiSeq</w:t>
-      </w:r>
-      <w:proofErr w:type="spellEnd"/>
-      <w:r>
-        <w:t xml:space="preserve"> sequencer [11]. The 16S rRNA gene sequences were curated using the mothur software package, as described previously [11, 12]. Curated sequences were clustered into operational taxonomic units (OTUs) using a 97% similarity cutoff with the average neighbor clustering algorithm. Sequences were classified using a naive Bayesian classifier trained against a 16S rRNA gene training set provided by the Ribosomal Database Project (RDP) [13]. Species-level classifications for OTUs of interest were determined by using </w:t>
+        <w:t xml:space="preserve"> 5075 automated pipetting system (Eppendorf). The V4 region of the bacterial 16S rRNA gene was amplified using custom barcoded primers and sequenced as described previously using an Illumina MiSeq sequencer [11]. The 16S rRNA gene sequences were curated using the mothur software package, as described previously [11, 12]. Curated sequences were clustered into operational taxonomic units (OTUs) using a 97% similarity cutoff with the average </w:t>
+      </w:r>
+      <w:proofErr w:type="gramStart"/>
+      <w:r>
+        <w:t>neighbor clustering</w:t>
+      </w:r>
+      <w:proofErr w:type="gramEnd"/>
+      <w:r>
+        <w:t xml:space="preserve"> algorithm. Sequences were classified using a naive Bayesian classifier trained against a 16S rRNA gene training set provided by the Ribosomal Database Project (RDP) [13]. Species-level classifications for OTUs of interest were determined by using </w:t>
       </w:r>
       <w:proofErr w:type="spellStart"/>
       <w:r>
@@ -507,7 +515,15 @@
     </w:p>
     <w:p>
       <w:r>
-        <w:t xml:space="preserve">DNA was isolated and 16S rRNA gene sequencing was performed on stool aliquots and the residual buffer of paired OC-Auto® FIT sampling cartridges from 404 patients. Among these patients, 101 had CRC, 162 had adenomas, and 141 had no colonic lesions. First, we tested whether the bacterial community profiles from FIT cartridges recapitulated their stool counterparts. First, we compared the number of OTUs shared within FIT/stool pairs from the same patient to the number of OTUs shared between patients (Fig. 1A). FIT cartridges and stool from the same patient (red line) had significantly more bacterial populations in common than those taken from different patients (p&lt;0.001, two-sample Kolmogorov-Smirnov test), indicating that community membership was conserved within patients across stool and FIT cartridges. Second, we calculated the similarity in community structure between samples using 1-thetaYC index [17]. This metric compares the presence or absence of bacterial populations and their relative abundance. The bacterial community structure of stool and FIT samples from the same patient (red line) were significantly more similar to each other than to stool or FIT from other patients (Fig. 1B, p&lt;0.001). Finally, we used a Mantel test to determine whether the patient-to-patient </w:t>
+        <w:t xml:space="preserve">DNA was isolated and 16S rRNA gene sequencing was performed on stool aliquots and the residual buffer of paired OC-Auto® FIT sampling cartridges from 404 patients. Among these patients, 101 had CRC, 162 had adenomas, and 141 had no colonic lesions. First, we tested whether the bacterial community profiles from FIT cartridges recapitulated their stool counterparts. First, we compared the number of OTUs shared within FIT/stool pairs from the same patient to the number of OTUs shared between patients (Fig. 1A). FIT cartridges and stool from the same patient (red line) had significantly more bacterial populations in common than those taken from different patients (p&lt;0.001, two-sample Kolmogorov-Smirnov test), indicating that community membership was conserved within patients across stool and FIT cartridges. Second, we calculated the similarity in community structure between samples using </w:t>
+      </w:r>
+      <w:proofErr w:type="gramStart"/>
+      <w:r>
+        <w:t>1-thetaYC index</w:t>
+      </w:r>
+      <w:proofErr w:type="gramEnd"/>
+      <w:r>
+        <w:t xml:space="preserve"> [17]. This metric compares the presence or absence of bacterial populations and their relative abundance. The bacterial community structure of stool and FIT samples from the same patient (red line) were significantly more similar to each other than to stool or FIT from other patients (Fig. 1B, p&lt;0.001). Finally, we used a Mantel test to determine whether the patient-to-patient </w:t>
       </w:r>
       <w:proofErr w:type="spellStart"/>
       <w:r>
@@ -822,6 +838,30 @@
         <w:t xml:space="preserve"> The University of Michigan Institutional Review Board approved this study, and all subjects provided informed consent. This study conformed to the guidelines of the Helsinki Declaration.</w:t>
       </w:r>
     </w:p>
+    <w:p>
+      <w:bookmarkStart w:id="7" w:name="_GoBack"/>
+      <w:r>
+        <w:rPr>
+          <w:b/>
+          <w:bCs/>
+        </w:rPr>
+        <w:t>Consent for publication</w:t>
+      </w:r>
+      <w:r>
+        <w:rPr>
+          <w:b/>
+          <w:bCs/>
+        </w:rPr>
+        <w:t>:</w:t>
+      </w:r>
+      <w:r>
+        <w:rPr>
+          <w:bCs/>
+        </w:rPr>
+        <w:t xml:space="preserve"> Not applicable.</w:t>
+      </w:r>
+    </w:p>
+    <w:bookmarkEnd w:id="7"/>
     <w:p>
       <w:r>
         <w:rPr>
@@ -846,8 +886,6 @@
       <w:r>
         <w:t>.</w:t>
       </w:r>
-      <w:bookmarkStart w:id="7" w:name="_GoBack"/>
-      <w:bookmarkEnd w:id="7"/>
     </w:p>
     <w:p>
       <w:r>
@@ -874,15 +912,15 @@
         <w:t>Funding:</w:t>
       </w:r>
       <w:r>
-        <w:t xml:space="preserve"> This study was supported by funding from the National Institutes of Health to P. </w:t>
-      </w:r>
-      <w:proofErr w:type="spellStart"/>
-      <w:r>
-        <w:t>Schloss</w:t>
-      </w:r>
-      <w:proofErr w:type="spellEnd"/>
-      <w:r>
-        <w:t xml:space="preserve"> (R01GM099514, P30DK034933) and to the Early Detection Research Network (U01CA86400).</w:t>
+        <w:t xml:space="preserve"> </w:t>
+      </w:r>
+      <w:proofErr w:type="gramStart"/>
+      <w:r>
+        <w:t>This study was supported by funding from the National Institutes of Health to P. Schloss (R01GM099514, P30DK034933) and to the Early Detection Research Network (U01CA86400)</w:t>
+      </w:r>
+      <w:proofErr w:type="gramEnd"/>
+      <w:r>
+        <w:t>.</w:t>
       </w:r>
     </w:p>
     <w:p>
@@ -946,8 +984,16 @@
         <w:rPr>
           <w:b/>
         </w:rPr>
-        <w:t>Figure 2. Bacterial populations conserved between stool and FIT cartridge.</w:t>
-      </w:r>
+        <w:t xml:space="preserve">Figure 2. </w:t>
+      </w:r>
+      <w:proofErr w:type="gramStart"/>
+      <w:r>
+        <w:rPr>
+          <w:b/>
+        </w:rPr>
+        <w:t>Bacterial populations conserved between stool and FIT cartridge.</w:t>
+      </w:r>
+      <w:proofErr w:type="gramEnd"/>
       <w:r>
         <w:t xml:space="preserve"> (A) Scatterplot of the average relative abundance of each bacterial genus in stool and FIT cartridges colored by phylum. (B) Scatterplots of the relative abundances of 4 species frequently associated with CRC. All correlations were greater than 0.35 (all p&lt;0.001).</w:t>
       </w:r>
@@ -1024,7 +1070,11 @@
         <w:t>CA: a cancer journal for clinicians</w:t>
       </w:r>
       <w:r>
-        <w:t xml:space="preserve">. 2014, </w:t>
+        <w:t xml:space="preserve">. </w:t>
+      </w:r>
+      <w:proofErr w:type="gramStart"/>
+      <w:r>
+        <w:t xml:space="preserve">2014, </w:t>
       </w:r>
       <w:r>
         <w:rPr>
@@ -1035,6 +1085,7 @@
       <w:r>
         <w:t>:104–117.</w:t>
       </w:r>
+      <w:proofErr w:type="gramEnd"/>
     </w:p>
     <w:p>
       <w:pPr>
@@ -1047,11 +1098,26 @@
         <w:rPr>
           <w:b/>
         </w:rPr>
-        <w:t>Vital signs: Colorectal cancer screening test use–United states, 2012.</w:t>
+        <w:t xml:space="preserve">Vital signs: Colorectal cancer screening test use–United </w:t>
+      </w:r>
+      <w:proofErr w:type="gramStart"/>
+      <w:r>
+        <w:rPr>
+          <w:b/>
+        </w:rPr>
+        <w:t>states</w:t>
+      </w:r>
+      <w:proofErr w:type="gramEnd"/>
+      <w:r>
+        <w:rPr>
+          <w:b/>
+        </w:rPr>
+        <w:t>, 2012.</w:t>
       </w:r>
       <w:r>
         <w:t xml:space="preserve"> </w:t>
       </w:r>
+      <w:proofErr w:type="gramStart"/>
       <w:r>
         <w:rPr>
           <w:i/>
@@ -1059,7 +1125,11 @@
         <w:t>MMWR Morbidity and mortality weekly report</w:t>
       </w:r>
       <w:r>
-        <w:t xml:space="preserve">. 2013, </w:t>
+        <w:t>.</w:t>
+      </w:r>
+      <w:proofErr w:type="gramEnd"/>
+      <w:r>
+        <w:t xml:space="preserve"> 2013, </w:t>
       </w:r>
       <w:r>
         <w:rPr>
@@ -1134,7 +1204,11 @@
         <w:t>Preventive medicine</w:t>
       </w:r>
       <w:r>
-        <w:t xml:space="preserve">. 2000, </w:t>
+        <w:t xml:space="preserve">. </w:t>
+      </w:r>
+      <w:proofErr w:type="gramStart"/>
+      <w:r>
+        <w:t xml:space="preserve">2000, </w:t>
       </w:r>
       <w:r>
         <w:rPr>
@@ -1145,6 +1219,7 @@
       <w:r>
         <w:t>:261–270.</w:t>
       </w:r>
+      <w:proofErr w:type="gramEnd"/>
     </w:p>
     <w:p>
       <w:pPr>
@@ -1170,6 +1245,7 @@
       <w:r>
         <w:t xml:space="preserve">. </w:t>
       </w:r>
+      <w:proofErr w:type="gramStart"/>
       <w:r>
         <w:rPr>
           <w:i/>
@@ -1177,7 +1253,15 @@
         <w:t>American journal of preventive medicine</w:t>
       </w:r>
       <w:r>
-        <w:t xml:space="preserve">. 2010, </w:t>
+        <w:t>.</w:t>
+      </w:r>
+      <w:proofErr w:type="gramEnd"/>
+      <w:r>
+        <w:t xml:space="preserve"> </w:t>
+      </w:r>
+      <w:proofErr w:type="gramStart"/>
+      <w:r>
+        <w:t xml:space="preserve">2010, </w:t>
       </w:r>
       <w:r>
         <w:rPr>
@@ -1188,6 +1272,7 @@
       <w:r>
         <w:t>:508–516.</w:t>
       </w:r>
+      <w:proofErr w:type="gramEnd"/>
     </w:p>
     <w:p>
       <w:pPr>
@@ -1221,6 +1306,7 @@
       <w:r>
         <w:t xml:space="preserve">. </w:t>
       </w:r>
+      <w:proofErr w:type="gramStart"/>
       <w:r>
         <w:rPr>
           <w:i/>
@@ -1228,7 +1314,15 @@
         <w:t>Annals of Internal Medicine</w:t>
       </w:r>
       <w:r>
-        <w:t xml:space="preserve">. 2009, </w:t>
+        <w:t>.</w:t>
+      </w:r>
+      <w:proofErr w:type="gramEnd"/>
+      <w:r>
+        <w:t xml:space="preserve"> </w:t>
+      </w:r>
+      <w:proofErr w:type="gramStart"/>
+      <w:r>
+        <w:t xml:space="preserve">2009, </w:t>
       </w:r>
       <w:r>
         <w:rPr>
@@ -1239,6 +1333,7 @@
       <w:r>
         <w:t>:162–169.</w:t>
       </w:r>
+      <w:proofErr w:type="gramEnd"/>
     </w:p>
     <w:p>
       <w:pPr>
@@ -1304,6 +1399,7 @@
       <w:r>
         <w:t xml:space="preserve">. </w:t>
       </w:r>
+      <w:proofErr w:type="gramStart"/>
       <w:r>
         <w:rPr>
           <w:i/>
@@ -1311,7 +1407,15 @@
         <w:t>New England Journal of Medicine</w:t>
       </w:r>
       <w:r>
-        <w:t xml:space="preserve">. 2014, </w:t>
+        <w:t>.</w:t>
+      </w:r>
+      <w:proofErr w:type="gramEnd"/>
+      <w:r>
+        <w:t xml:space="preserve"> </w:t>
+      </w:r>
+      <w:proofErr w:type="gramStart"/>
+      <w:r>
+        <w:t xml:space="preserve">2014, </w:t>
       </w:r>
       <w:r>
         <w:rPr>
@@ -1322,6 +1426,7 @@
       <w:r>
         <w:t>:1287–1297.</w:t>
       </w:r>
+      <w:proofErr w:type="gramEnd"/>
     </w:p>
     <w:p>
       <w:pPr>
@@ -1337,15 +1442,7 @@
       </w:r>
       <w:proofErr w:type="spellEnd"/>
       <w:r>
-        <w:t xml:space="preserve"> JP, Rogers MA, Ruffin MT, </w:t>
-      </w:r>
-      <w:proofErr w:type="spellStart"/>
-      <w:r>
-        <w:t>Schloss</w:t>
-      </w:r>
-      <w:proofErr w:type="spellEnd"/>
-      <w:r>
-        <w:t xml:space="preserve"> PD: </w:t>
+        <w:t xml:space="preserve"> JP, Rogers MA, Ruffin MT, Schloss PD: </w:t>
       </w:r>
       <w:r>
         <w:rPr>
@@ -1356,6 +1453,7 @@
       <w:r>
         <w:t xml:space="preserve">. </w:t>
       </w:r>
+      <w:proofErr w:type="gramStart"/>
       <w:r>
         <w:rPr>
           <w:i/>
@@ -1363,7 +1461,15 @@
         <w:t>Cancer Prevention Research</w:t>
       </w:r>
       <w:r>
-        <w:t xml:space="preserve">. 2014, </w:t>
+        <w:t>.</w:t>
+      </w:r>
+      <w:proofErr w:type="gramEnd"/>
+      <w:r>
+        <w:t xml:space="preserve"> </w:t>
+      </w:r>
+      <w:proofErr w:type="gramStart"/>
+      <w:r>
+        <w:t xml:space="preserve">2014, </w:t>
       </w:r>
       <w:r>
         <w:rPr>
@@ -1374,6 +1480,7 @@
       <w:r>
         <w:t>:1112–1121.</w:t>
       </w:r>
+      <w:proofErr w:type="gramEnd"/>
     </w:p>
     <w:p>
       <w:pPr>
@@ -1447,6 +1554,7 @@
       <w:r>
         <w:t xml:space="preserve">. </w:t>
       </w:r>
+      <w:proofErr w:type="gramStart"/>
       <w:r>
         <w:rPr>
           <w:i/>
@@ -1454,7 +1562,11 @@
         <w:t>Molecular systems biology</w:t>
       </w:r>
       <w:r>
-        <w:t xml:space="preserve">. 2014, </w:t>
+        <w:t>.</w:t>
+      </w:r>
+      <w:proofErr w:type="gramEnd"/>
+      <w:r>
+        <w:t xml:space="preserve"> 2014, </w:t>
       </w:r>
       <w:r>
         <w:rPr>
@@ -1497,19 +1609,11 @@
       <w:r>
         <w:t xml:space="preserve"> J, Li Y, others: </w:t>
       </w:r>
-      <w:proofErr w:type="spellStart"/>
-      <w:r>
-        <w:rPr>
-          <w:b/>
-        </w:rPr>
-        <w:t>Metagenomic</w:t>
-      </w:r>
-      <w:proofErr w:type="spellEnd"/>
-      <w:r>
-        <w:rPr>
-          <w:b/>
-        </w:rPr>
-        <w:t xml:space="preserve"> analysis of </w:t>
+      <w:r>
+        <w:rPr>
+          <w:b/>
+        </w:rPr>
+        <w:t xml:space="preserve">Metagenomic analysis of </w:t>
       </w:r>
       <w:proofErr w:type="spellStart"/>
       <w:r>
@@ -1535,23 +1639,20 @@
         <w:t>Gut</w:t>
       </w:r>
       <w:r>
-        <w:t>. 2015:gutjnl–2015.</w:t>
-      </w:r>
+        <w:t xml:space="preserve">. </w:t>
+      </w:r>
+      <w:proofErr w:type="gramStart"/>
+      <w:r>
+        <w:t>2015:gutjnl–2015.</w:t>
+      </w:r>
+      <w:proofErr w:type="gramEnd"/>
     </w:p>
     <w:p>
       <w:pPr>
         <w:pStyle w:val="Bibliography"/>
       </w:pPr>
       <w:r>
-        <w:t xml:space="preserve">10. Baxter NT, Ruffin MT, Rogers MA, </w:t>
-      </w:r>
-      <w:proofErr w:type="spellStart"/>
-      <w:r>
-        <w:t>Schloss</w:t>
-      </w:r>
-      <w:proofErr w:type="spellEnd"/>
-      <w:r>
-        <w:t xml:space="preserve"> PD: </w:t>
+        <w:t xml:space="preserve">10. Baxter NT, Ruffin MT, Rogers MA, Schloss PD: </w:t>
       </w:r>
       <w:r>
         <w:rPr>
@@ -1569,7 +1670,11 @@
         <w:t>Genome Medicine</w:t>
       </w:r>
       <w:r>
-        <w:t xml:space="preserve">. 2016, </w:t>
+        <w:t xml:space="preserve">. </w:t>
+      </w:r>
+      <w:proofErr w:type="gramStart"/>
+      <w:r>
+        <w:t xml:space="preserve">2016, </w:t>
       </w:r>
       <w:r>
         <w:rPr>
@@ -1580,6 +1685,7 @@
       <w:r>
         <w:t>:1–10.</w:t>
       </w:r>
+      <w:proofErr w:type="gramEnd"/>
     </w:p>
     <w:p>
       <w:pPr>
@@ -1594,81 +1700,79 @@
       </w:r>
       <w:proofErr w:type="spellEnd"/>
       <w:r>
-        <w:t xml:space="preserve"> JJ, Westcott SL, Baxter NT, Highlander SK, </w:t>
-      </w:r>
-      <w:proofErr w:type="spellStart"/>
-      <w:r>
-        <w:t>Schloss</w:t>
-      </w:r>
-      <w:proofErr w:type="spellEnd"/>
-      <w:r>
-        <w:t xml:space="preserve"> PD: </w:t>
-      </w:r>
-      <w:r>
-        <w:rPr>
-          <w:b/>
-        </w:rPr>
-        <w:t xml:space="preserve">Development of a dual-index sequencing strategy and </w:t>
-      </w:r>
-      <w:proofErr w:type="spellStart"/>
-      <w:r>
-        <w:rPr>
-          <w:b/>
-        </w:rPr>
-        <w:t>curation</w:t>
-      </w:r>
-      <w:proofErr w:type="spellEnd"/>
-      <w:r>
-        <w:rPr>
-          <w:b/>
-        </w:rPr>
-        <w:t xml:space="preserve"> pipeline for analyzing </w:t>
-      </w:r>
-      <w:proofErr w:type="spellStart"/>
-      <w:r>
-        <w:rPr>
-          <w:b/>
-        </w:rPr>
-        <w:t>amplicon</w:t>
-      </w:r>
-      <w:proofErr w:type="spellEnd"/>
-      <w:r>
-        <w:rPr>
-          <w:b/>
-        </w:rPr>
-        <w:t xml:space="preserve"> sequence data on the </w:t>
-      </w:r>
-      <w:proofErr w:type="spellStart"/>
-      <w:r>
-        <w:rPr>
-          <w:b/>
-        </w:rPr>
-        <w:t>MiSeq</w:t>
-      </w:r>
-      <w:proofErr w:type="spellEnd"/>
-      <w:r>
-        <w:rPr>
-          <w:b/>
-        </w:rPr>
+        <w:t xml:space="preserve"> JJ, Westcott SL, Baxter NT, Highlander SK, Schloss PD: </w:t>
+      </w:r>
+      <w:r>
+        <w:rPr>
+          <w:b/>
+        </w:rPr>
+        <w:t>Development of a dual-index sequencing strategy and curation pipeline for analyzing amplicon sequence data on the MiSeq Illumina sequencing platform</w:t>
+      </w:r>
+      <w:r>
+        <w:t xml:space="preserve">. </w:t>
+      </w:r>
+      <w:proofErr w:type="gramStart"/>
+      <w:r>
+        <w:rPr>
+          <w:i/>
+        </w:rPr>
+        <w:t>Applied and environmental microbiology</w:t>
+      </w:r>
+      <w:r>
+        <w:t>.</w:t>
+      </w:r>
+      <w:proofErr w:type="gramEnd"/>
+      <w:r>
         <w:t xml:space="preserve"> </w:t>
       </w:r>
-      <w:proofErr w:type="spellStart"/>
-      <w:r>
-        <w:rPr>
-          <w:b/>
-        </w:rPr>
-        <w:t>Illumina</w:t>
-      </w:r>
-      <w:proofErr w:type="spellEnd"/>
-      <w:r>
-        <w:rPr>
-          <w:b/>
-        </w:rPr>
-        <w:t xml:space="preserve"> sequencing platform</w:t>
+      <w:proofErr w:type="gramStart"/>
+      <w:r>
+        <w:t xml:space="preserve">2013, </w:t>
+      </w:r>
+      <w:r>
+        <w:rPr>
+          <w:b/>
+        </w:rPr>
+        <w:t>79</w:t>
+      </w:r>
+      <w:r>
+        <w:t>:5112–5120.</w:t>
+      </w:r>
+      <w:proofErr w:type="gramEnd"/>
+    </w:p>
+    <w:p>
+      <w:pPr>
+        <w:pStyle w:val="Bibliography"/>
+      </w:pPr>
+      <w:r>
+        <w:t xml:space="preserve">12. Schloss PD, Westcott SL, </w:t>
+      </w:r>
+      <w:proofErr w:type="spellStart"/>
+      <w:r>
+        <w:t>Ryabin</w:t>
+      </w:r>
+      <w:proofErr w:type="spellEnd"/>
+      <w:r>
+        <w:t xml:space="preserve"> T, Hall JR, Hartmann M, Hollister EB, </w:t>
+      </w:r>
+      <w:proofErr w:type="spellStart"/>
+      <w:r>
+        <w:t>Lesniewski</w:t>
+      </w:r>
+      <w:proofErr w:type="spellEnd"/>
+      <w:r>
+        <w:t xml:space="preserve"> RA, Oakley BB, Parks DH, Robinson CJ, others: </w:t>
+      </w:r>
+      <w:r>
+        <w:rPr>
+          <w:b/>
+        </w:rPr>
+        <w:t>Introducing mothur: open-source, platform-independent, community-supported software for describing and comparing microbial communities</w:t>
       </w:r>
       <w:r>
         <w:t xml:space="preserve">. </w:t>
       </w:r>
+      <w:proofErr w:type="gramStart"/>
       <w:r>
         <w:rPr>
           <w:i/>
@@ -1676,66 +1780,15 @@
         <w:t>Applied and environmental microbiology</w:t>
       </w:r>
       <w:r>
-        <w:t xml:space="preserve">. 2013, </w:t>
-      </w:r>
-      <w:r>
-        <w:rPr>
-          <w:b/>
-        </w:rPr>
-        <w:t>79</w:t>
-      </w:r>
-      <w:r>
-        <w:t>:5112–5120.</w:t>
-      </w:r>
-    </w:p>
-    <w:p>
-      <w:pPr>
-        <w:pStyle w:val="Bibliography"/>
-      </w:pPr>
-      <w:r>
-        <w:t xml:space="preserve">12. </w:t>
-      </w:r>
-      <w:proofErr w:type="spellStart"/>
-      <w:r>
-        <w:t>Schloss</w:t>
-      </w:r>
-      <w:proofErr w:type="spellEnd"/>
-      <w:r>
-        <w:t xml:space="preserve"> PD, Westcott SL, </w:t>
-      </w:r>
-      <w:proofErr w:type="spellStart"/>
-      <w:r>
-        <w:t>Ryabin</w:t>
-      </w:r>
-      <w:proofErr w:type="spellEnd"/>
-      <w:r>
-        <w:t xml:space="preserve"> T, Hall JR, Hartmann M, Hollister EB, </w:t>
-      </w:r>
-      <w:proofErr w:type="spellStart"/>
-      <w:r>
-        <w:t>Lesniewski</w:t>
-      </w:r>
-      <w:proofErr w:type="spellEnd"/>
-      <w:r>
-        <w:t xml:space="preserve"> RA, Oakley BB, Parks DH, Robinson CJ, others: </w:t>
-      </w:r>
-      <w:r>
-        <w:rPr>
-          <w:b/>
-        </w:rPr>
-        <w:t>Introducing mothur: open-source, platform-independent, community-supported software for describing and comparing microbial communities</w:t>
-      </w:r>
-      <w:r>
-        <w:t xml:space="preserve">. </w:t>
-      </w:r>
-      <w:r>
-        <w:rPr>
-          <w:i/>
-        </w:rPr>
-        <w:t>Applied and environmental microbiology</w:t>
-      </w:r>
-      <w:r>
-        <w:t xml:space="preserve">. 2009, </w:t>
+        <w:t>.</w:t>
+      </w:r>
+      <w:proofErr w:type="gramEnd"/>
+      <w:r>
+        <w:t xml:space="preserve"> </w:t>
+      </w:r>
+      <w:proofErr w:type="gramStart"/>
+      <w:r>
+        <w:t xml:space="preserve">2009, </w:t>
       </w:r>
       <w:r>
         <w:rPr>
@@ -1746,6 +1799,7 @@
       <w:r>
         <w:t>:7537–7541.</w:t>
       </w:r>
+      <w:proofErr w:type="gramEnd"/>
     </w:p>
     <w:p>
       <w:pPr>
@@ -1794,6 +1848,7 @@
       <w:r>
         <w:t xml:space="preserve">. </w:t>
       </w:r>
+      <w:proofErr w:type="gramStart"/>
       <w:r>
         <w:rPr>
           <w:i/>
@@ -1801,7 +1856,15 @@
         <w:t>Applied and environmental microbiology</w:t>
       </w:r>
       <w:r>
-        <w:t xml:space="preserve">. 2007, </w:t>
+        <w:t>.</w:t>
+      </w:r>
+      <w:proofErr w:type="gramEnd"/>
+      <w:r>
+        <w:t xml:space="preserve"> </w:t>
+      </w:r>
+      <w:proofErr w:type="gramStart"/>
+      <w:r>
+        <w:t xml:space="preserve">2007, </w:t>
       </w:r>
       <w:r>
         <w:rPr>
@@ -1812,6 +1875,7 @@
       <w:r>
         <w:t>:5261–5267.</w:t>
       </w:r>
+      <w:proofErr w:type="gramEnd"/>
     </w:p>
     <w:p>
       <w:pPr>
@@ -1868,16 +1932,127 @@
         <w:t>Human heredity</w:t>
       </w:r>
       <w:r>
+        <w:t xml:space="preserve">. </w:t>
+      </w:r>
+      <w:proofErr w:type="gramStart"/>
+      <w:r>
+        <w:t xml:space="preserve">2011, </w:t>
+      </w:r>
+      <w:r>
+        <w:rPr>
+          <w:b/>
+        </w:rPr>
+        <w:t>72</w:t>
+      </w:r>
+      <w:r>
+        <w:t>:121–132.</w:t>
+      </w:r>
+      <w:proofErr w:type="gramEnd"/>
+    </w:p>
+    <w:p>
+      <w:pPr>
+        <w:pStyle w:val="Bibliography"/>
+      </w:pPr>
+      <w:r>
+        <w:t xml:space="preserve">15. DeLong ER, DeLong DM, Clarke-Pearson DL: </w:t>
+      </w:r>
+      <w:r>
+        <w:rPr>
+          <w:b/>
+        </w:rPr>
+        <w:t>Comparing the areas under two or more correlated receiver operating characteristic curves: a nonparametric approach</w:t>
+      </w:r>
+      <w:r>
+        <w:t xml:space="preserve">. </w:t>
+      </w:r>
+      <w:r>
+        <w:rPr>
+          <w:i/>
+        </w:rPr>
+        <w:t>Biometrics</w:t>
+      </w:r>
+      <w:r>
+        <w:t xml:space="preserve">. </w:t>
+      </w:r>
+      <w:proofErr w:type="gramStart"/>
+      <w:r>
+        <w:t>1988:837–845.</w:t>
+      </w:r>
+      <w:proofErr w:type="gramEnd"/>
+    </w:p>
+    <w:p>
+      <w:pPr>
+        <w:pStyle w:val="Bibliography"/>
+      </w:pPr>
+      <w:r>
+        <w:t xml:space="preserve">16. Robin X, </w:t>
+      </w:r>
+      <w:proofErr w:type="spellStart"/>
+      <w:r>
+        <w:t>Turck</w:t>
+      </w:r>
+      <w:proofErr w:type="spellEnd"/>
+      <w:r>
+        <w:t xml:space="preserve"> N, </w:t>
+      </w:r>
+      <w:proofErr w:type="spellStart"/>
+      <w:r>
+        <w:t>Hainard</w:t>
+      </w:r>
+      <w:proofErr w:type="spellEnd"/>
+      <w:r>
+        <w:t xml:space="preserve"> A, </w:t>
+      </w:r>
+      <w:proofErr w:type="spellStart"/>
+      <w:r>
+        <w:t>Tiberti</w:t>
+      </w:r>
+      <w:proofErr w:type="spellEnd"/>
+      <w:r>
+        <w:t xml:space="preserve"> N, </w:t>
+      </w:r>
+      <w:proofErr w:type="spellStart"/>
+      <w:r>
+        <w:t>Lisacek</w:t>
+      </w:r>
+      <w:proofErr w:type="spellEnd"/>
+      <w:r>
+        <w:t xml:space="preserve"> F, Sanchez J-C, Müller M: </w:t>
+      </w:r>
+      <w:proofErr w:type="spellStart"/>
+      <w:r>
+        <w:rPr>
+          <w:b/>
+        </w:rPr>
+        <w:t>pROC</w:t>
+      </w:r>
+      <w:proofErr w:type="spellEnd"/>
+      <w:r>
+        <w:rPr>
+          <w:b/>
+        </w:rPr>
+        <w:t>: an open-source package for R and S+ to analyze and compare ROC curves</w:t>
+      </w:r>
+      <w:r>
+        <w:t xml:space="preserve">. </w:t>
+      </w:r>
+      <w:r>
+        <w:rPr>
+          <w:i/>
+        </w:rPr>
+        <w:t>BMC bioinformatics</w:t>
+      </w:r>
+      <w:r>
         <w:t xml:space="preserve">. 2011, </w:t>
       </w:r>
       <w:r>
         <w:rPr>
           <w:b/>
         </w:rPr>
-        <w:t>72</w:t>
-      </w:r>
-      <w:r>
-        <w:t>:121–132.</w:t>
+        <w:t>12</w:t>
+      </w:r>
+      <w:r>
+        <w:t>:1.</w:t>
       </w:r>
     </w:p>
     <w:p>
@@ -1885,79 +2060,74 @@
         <w:pStyle w:val="Bibliography"/>
       </w:pPr>
       <w:r>
-        <w:t xml:space="preserve">15. DeLong ER, DeLong DM, Clarke-Pearson DL: </w:t>
-      </w:r>
-      <w:r>
-        <w:rPr>
-          <w:b/>
-        </w:rPr>
-        <w:t>Comparing the areas under two or more correlated receiver operating characteristic curves: a nonparametric approach</w:t>
+        <w:t xml:space="preserve">17. </w:t>
+      </w:r>
+      <w:proofErr w:type="spellStart"/>
+      <w:r>
+        <w:t>Yue</w:t>
+      </w:r>
+      <w:proofErr w:type="spellEnd"/>
+      <w:r>
+        <w:t xml:space="preserve"> JC, Clayton MK: </w:t>
+      </w:r>
+      <w:r>
+        <w:rPr>
+          <w:b/>
+        </w:rPr>
+        <w:t>A similarity measure based on species proportions</w:t>
       </w:r>
       <w:r>
         <w:t xml:space="preserve">. </w:t>
       </w:r>
+      <w:proofErr w:type="gramStart"/>
       <w:r>
         <w:rPr>
           <w:i/>
         </w:rPr>
-        <w:t>Biometrics</w:t>
-      </w:r>
-      <w:r>
-        <w:t>. 1988:837–845.</w:t>
-      </w:r>
+        <w:t>Communications in Statistics-Theory and Methods</w:t>
+      </w:r>
+      <w:r>
+        <w:t>.</w:t>
+      </w:r>
+      <w:proofErr w:type="gramEnd"/>
+      <w:r>
+        <w:t xml:space="preserve"> </w:t>
+      </w:r>
+      <w:proofErr w:type="gramStart"/>
+      <w:r>
+        <w:t xml:space="preserve">2005, </w:t>
+      </w:r>
+      <w:r>
+        <w:rPr>
+          <w:b/>
+        </w:rPr>
+        <w:t>34</w:t>
+      </w:r>
+      <w:r>
+        <w:t>:2123–2131.</w:t>
+      </w:r>
+      <w:proofErr w:type="gramEnd"/>
     </w:p>
     <w:p>
       <w:pPr>
         <w:pStyle w:val="Bibliography"/>
       </w:pPr>
       <w:r>
-        <w:t xml:space="preserve">16. Robin X, </w:t>
-      </w:r>
-      <w:proofErr w:type="spellStart"/>
-      <w:r>
-        <w:t>Turck</w:t>
-      </w:r>
-      <w:proofErr w:type="spellEnd"/>
-      <w:r>
-        <w:t xml:space="preserve"> N, </w:t>
-      </w:r>
-      <w:proofErr w:type="spellStart"/>
-      <w:r>
-        <w:t>Hainard</w:t>
-      </w:r>
-      <w:proofErr w:type="spellEnd"/>
-      <w:r>
-        <w:t xml:space="preserve"> A, </w:t>
-      </w:r>
-      <w:proofErr w:type="spellStart"/>
-      <w:r>
-        <w:t>Tiberti</w:t>
-      </w:r>
-      <w:proofErr w:type="spellEnd"/>
-      <w:r>
-        <w:t xml:space="preserve"> N, </w:t>
-      </w:r>
-      <w:proofErr w:type="spellStart"/>
-      <w:r>
-        <w:t>Lisacek</w:t>
-      </w:r>
-      <w:proofErr w:type="spellEnd"/>
-      <w:r>
-        <w:t xml:space="preserve"> F, Sanchez J-C, Müller M: </w:t>
-      </w:r>
-      <w:proofErr w:type="spellStart"/>
-      <w:r>
-        <w:rPr>
-          <w:b/>
-        </w:rPr>
-        <w:t>pROC</w:t>
-      </w:r>
-      <w:proofErr w:type="spellEnd"/>
-      <w:r>
-        <w:rPr>
-          <w:b/>
-        </w:rPr>
-        <w:t>: an open-source package for R and S+ to analyze and compare ROC curves</w:t>
+        <w:t>18. Warren RL, Freeman DJ, Pleasance S, Watson P, Moore RA, Cochrane K, Allen-</w:t>
+      </w:r>
+      <w:proofErr w:type="spellStart"/>
+      <w:r>
+        <w:t>Vercoe</w:t>
+      </w:r>
+      <w:proofErr w:type="spellEnd"/>
+      <w:r>
+        <w:t xml:space="preserve"> E, Holt RA: </w:t>
+      </w:r>
+      <w:r>
+        <w:rPr>
+          <w:b/>
+        </w:rPr>
+        <w:t>Co-occurrence of anaerobic bacteria in colorectal carcinomas</w:t>
       </w:r>
       <w:r>
         <w:t xml:space="preserve">. </w:t>
@@ -1966,156 +2136,85 @@
         <w:rPr>
           <w:i/>
         </w:rPr>
-        <w:t>BMC bioinformatics</w:t>
-      </w:r>
-      <w:r>
-        <w:t xml:space="preserve">. 2011, </w:t>
-      </w:r>
-      <w:r>
-        <w:rPr>
-          <w:b/>
-        </w:rPr>
-        <w:t>12</w:t>
-      </w:r>
-      <w:r>
-        <w:t>:1.</w:t>
-      </w:r>
+        <w:t>Microbiome</w:t>
+      </w:r>
+      <w:r>
+        <w:t xml:space="preserve">. </w:t>
+      </w:r>
+      <w:proofErr w:type="gramStart"/>
+      <w:r>
+        <w:t xml:space="preserve">2013, </w:t>
+      </w:r>
+      <w:r>
+        <w:rPr>
+          <w:b/>
+        </w:rPr>
+        <w:t>1</w:t>
+      </w:r>
+      <w:r>
+        <w:t>:16.</w:t>
+      </w:r>
+      <w:proofErr w:type="gramEnd"/>
     </w:p>
     <w:p>
       <w:pPr>
         <w:pStyle w:val="Bibliography"/>
       </w:pPr>
       <w:r>
-        <w:t xml:space="preserve">17. </w:t>
-      </w:r>
-      <w:proofErr w:type="spellStart"/>
-      <w:r>
-        <w:t>Yue</w:t>
-      </w:r>
-      <w:proofErr w:type="spellEnd"/>
-      <w:r>
-        <w:t xml:space="preserve"> JC, Clayton MK: </w:t>
-      </w:r>
-      <w:r>
-        <w:rPr>
-          <w:b/>
-        </w:rPr>
-        <w:t>A similarity measure based on species proportions</w:t>
+        <w:t xml:space="preserve">19. </w:t>
+      </w:r>
+      <w:proofErr w:type="spellStart"/>
+      <w:r>
+        <w:t>Sinha</w:t>
+      </w:r>
+      <w:proofErr w:type="spellEnd"/>
+      <w:r>
+        <w:t xml:space="preserve"> R, Chen J, Amir A, </w:t>
+      </w:r>
+      <w:proofErr w:type="spellStart"/>
+      <w:r>
+        <w:t>Vogtmann</w:t>
+      </w:r>
+      <w:proofErr w:type="spellEnd"/>
+      <w:r>
+        <w:t xml:space="preserve"> E, Inman KS, Flores-</w:t>
+      </w:r>
+      <w:proofErr w:type="spellStart"/>
+      <w:r>
+        <w:t>Munguia</w:t>
+      </w:r>
+      <w:proofErr w:type="spellEnd"/>
+      <w:r>
+        <w:t xml:space="preserve"> R, Sampson JN, Knight R, Chia N, others: </w:t>
+      </w:r>
+      <w:r>
+        <w:rPr>
+          <w:b/>
+        </w:rPr>
+        <w:t>Collecting fecal samples for microbiome analyses in epidemiology studies</w:t>
       </w:r>
       <w:r>
         <w:t xml:space="preserve">. </w:t>
       </w:r>
+      <w:proofErr w:type="gramStart"/>
       <w:r>
         <w:rPr>
           <w:i/>
         </w:rPr>
-        <w:t>Communications in Statistics-Theory and Methods</w:t>
-      </w:r>
-      <w:r>
-        <w:t xml:space="preserve">. 2005, </w:t>
-      </w:r>
-      <w:r>
-        <w:rPr>
-          <w:b/>
-        </w:rPr>
-        <w:t>34</w:t>
-      </w:r>
-      <w:r>
-        <w:t>:2123–2131.</w:t>
-      </w:r>
-    </w:p>
-    <w:p>
-      <w:pPr>
-        <w:pStyle w:val="Bibliography"/>
-      </w:pPr>
-      <w:r>
-        <w:t>18. Warren RL, Freeman DJ, Pleasance S, Watson P, Moore RA, Cochrane K, Allen-</w:t>
-      </w:r>
-      <w:proofErr w:type="spellStart"/>
-      <w:r>
-        <w:t>Vercoe</w:t>
-      </w:r>
-      <w:proofErr w:type="spellEnd"/>
-      <w:r>
-        <w:t xml:space="preserve"> E, Holt RA: </w:t>
-      </w:r>
-      <w:r>
-        <w:rPr>
-          <w:b/>
-        </w:rPr>
-        <w:t>Co-occurrence of anaerobic bacteria in colorectal carcinomas</w:t>
-      </w:r>
-      <w:r>
-        <w:t xml:space="preserve">. </w:t>
-      </w:r>
-      <w:r>
-        <w:rPr>
-          <w:i/>
-        </w:rPr>
-        <w:t>Microbiome</w:t>
-      </w:r>
-      <w:r>
-        <w:t xml:space="preserve">. 2013, </w:t>
-      </w:r>
-      <w:r>
-        <w:rPr>
-          <w:b/>
-        </w:rPr>
-        <w:t>1</w:t>
-      </w:r>
-      <w:r>
-        <w:t>:16.</w:t>
-      </w:r>
-    </w:p>
-    <w:p>
-      <w:pPr>
-        <w:pStyle w:val="Bibliography"/>
-      </w:pPr>
-      <w:r>
-        <w:t xml:space="preserve">19. </w:t>
-      </w:r>
-      <w:proofErr w:type="spellStart"/>
-      <w:r>
-        <w:t>Sinha</w:t>
-      </w:r>
-      <w:proofErr w:type="spellEnd"/>
-      <w:r>
-        <w:t xml:space="preserve"> R, Chen J, Amir A, </w:t>
-      </w:r>
-      <w:proofErr w:type="spellStart"/>
-      <w:r>
-        <w:t>Vogtmann</w:t>
-      </w:r>
-      <w:proofErr w:type="spellEnd"/>
-      <w:r>
-        <w:t xml:space="preserve"> E, Inman KS, Flores-</w:t>
-      </w:r>
-      <w:proofErr w:type="spellStart"/>
-      <w:r>
-        <w:t>Munguia</w:t>
-      </w:r>
-      <w:proofErr w:type="spellEnd"/>
-      <w:r>
-        <w:t xml:space="preserve"> R, Sampson JN, Knight R, Chia N, others: </w:t>
-      </w:r>
-      <w:r>
-        <w:rPr>
-          <w:b/>
-        </w:rPr>
-        <w:t>Collecting fecal samples for microbiome analyses in epidemiology studies</w:t>
-      </w:r>
-      <w:r>
-        <w:t xml:space="preserve">. </w:t>
-      </w:r>
-      <w:r>
-        <w:rPr>
-          <w:i/>
-        </w:rPr>
         <w:t>Cancer Epidemiology Biomarkers &amp; Prevention</w:t>
       </w:r>
       <w:r>
-        <w:t>. 2015:cebp–0951.</w:t>
-      </w:r>
+        <w:t>.</w:t>
+      </w:r>
+      <w:proofErr w:type="gramEnd"/>
+      <w:r>
+        <w:t xml:space="preserve"> </w:t>
+      </w:r>
+      <w:proofErr w:type="gramStart"/>
+      <w:r>
+        <w:t>2015:cebp–0951.</w:t>
+      </w:r>
+      <w:proofErr w:type="gramEnd"/>
     </w:p>
     <w:p>
       <w:pPr>
@@ -2991,7 +3090,6 @@
   <w:style w:type="character" w:default="1" w:styleId="DefaultParagraphFont">
     <w:name w:val="Default Paragraph Font"/>
     <w:uiPriority w:val="1"/>
-    <w:semiHidden/>
     <w:unhideWhenUsed/>
   </w:style>
   <w:style w:type="table" w:default="1" w:styleId="TableNormal">
@@ -4122,7 +4220,6 @@
   <w:style w:type="character" w:default="1" w:styleId="DefaultParagraphFont">
     <w:name w:val="Default Paragraph Font"/>
     <w:uiPriority w:val="1"/>
-    <w:semiHidden/>
     <w:unhideWhenUsed/>
   </w:style>
   <w:style w:type="table" w:default="1" w:styleId="TableNormal">
@@ -5421,7 +5518,7 @@
 </file>
 
 <file path=customXml/itemProps1.xml><?xml version="1.0" encoding="utf-8"?>
-<ds:datastoreItem xmlns:ds="http://schemas.openxmlformats.org/officeDocument/2006/customXml" ds:itemID="{E1B7B75D-5558-AD43-BB20-F2AC4C631777}">
+<ds:datastoreItem xmlns:ds="http://schemas.openxmlformats.org/officeDocument/2006/customXml" ds:itemID="{656284EA-FBB7-7146-B004-78CFF8335289}">
   <ds:schemaRefs>
     <ds:schemaRef ds:uri="http://schemas.openxmlformats.org/officeDocument/2006/bibliography"/>
   </ds:schemaRefs>

</xml_diff>